<commit_message>
this is change repo
</commit_message>
<xml_diff>
--- a/NewRepo.docx
+++ b/NewRepo.docx
@@ -5,6 +5,41 @@
     <w:p>
       <w:r>
         <w:t>New Repository file</w:t>
+      </w:r>
+    </w:p>
+    <w:p>
+      <w:r>
+        <w:t>git init</w:t>
+      </w:r>
+    </w:p>
+    <w:p>
+      <w:r>
+        <w:t>git remote add origin</w:t>
+      </w:r>
+    </w:p>
+    <w:p>
+      <w:r>
+        <w:t>git status</w:t>
+      </w:r>
+    </w:p>
+    <w:p>
+      <w:r>
+        <w:t>git commit add -A</w:t>
+      </w:r>
+    </w:p>
+    <w:p>
+      <w:r>
+        <w:t>git status</w:t>
+      </w:r>
+    </w:p>
+    <w:p>
+      <w:r>
+        <w:t>git commit -m “”</w:t>
+      </w:r>
+    </w:p>
+    <w:p>
+      <w:r>
+        <w:t>git push -u origin master</w:t>
       </w:r>
     </w:p>
     <w:sectPr>
@@ -421,7 +456,6 @@
   <w:style w:type="character" w:default="1" w:styleId="DefaultParagraphFont">
     <w:name w:val="Default Paragraph Font"/>
     <w:uiPriority w:val="1"/>
-    <w:semiHidden/>
     <w:unhideWhenUsed/>
   </w:style>
   <w:style w:type="table" w:default="1" w:styleId="TableNormal">

</xml_diff>